<commit_message>
Ready for the release
- Added parametric run Id outputs
- Updated example files and XML file
- Updated release notes

@eertugrul I cannot load UI files on my system and the order still
doesn't match with XML file or C# classes. Once you update ex1a, ex1b,
and ex1c we should be good to go -
</commit_message>
<xml_diff>
--- a/builts/alpha v 0.1.0/Installation Guide for ALPHA release.docx
+++ b/builts/alpha v 0.1.0/Installation Guide for ALPHA release.docx
@@ -60,7 +60,16 @@
           <w:color w:val="333333"/>
           <w:lang w:val="en"/>
         </w:rPr>
-        <w:t>During downloading the package from web, the .</w:t>
+        <w:t>Once you download</w:t>
+      </w:r>
+      <w:r>
+        <w:rPr>
+          <w:rFonts w:ascii="Helvetica" w:hAnsi="Helvetica" w:cs="Helvetica"/>
+          <w:bCs/>
+          <w:color w:val="333333"/>
+          <w:lang w:val="en"/>
+        </w:rPr>
+        <w:t xml:space="preserve"> the package from web, the .</w:t>
       </w:r>
       <w:proofErr w:type="spellStart"/>
       <w:r>
@@ -340,16 +349,45 @@
           <w:color w:val="333333"/>
           <w:lang w:val="en"/>
         </w:rPr>
-        <w:t>opy all the</w:t>
-      </w:r>
-      <w:r>
-        <w:rPr>
-          <w:rFonts w:ascii="Helvetica" w:hAnsi="Helvetica" w:cs="Helvetica"/>
-          <w:bCs/>
-          <w:color w:val="333333"/>
-          <w:lang w:val="en"/>
-        </w:rPr>
-        <w:t xml:space="preserve"> files under</w:t>
+        <w:t xml:space="preserve">opy </w:t>
+      </w:r>
+      <w:r>
+        <w:rPr>
+          <w:rFonts w:ascii="Helvetica" w:hAnsi="Helvetica" w:cs="Helvetica"/>
+          <w:bCs/>
+          <w:color w:val="333333"/>
+          <w:lang w:val="en"/>
+        </w:rPr>
+        <w:t xml:space="preserve">the </w:t>
+      </w:r>
+      <w:proofErr w:type="spellStart"/>
+      <w:r>
+        <w:rPr>
+          <w:rFonts w:ascii="Helvetica" w:hAnsi="Helvetica" w:cs="Helvetica"/>
+          <w:bCs/>
+          <w:color w:val="333333"/>
+          <w:lang w:val="en"/>
+        </w:rPr>
+        <w:t>dll</w:t>
+      </w:r>
+      <w:proofErr w:type="spellEnd"/>
+      <w:r>
+        <w:rPr>
+          <w:rFonts w:ascii="Helvetica" w:hAnsi="Helvetica" w:cs="Helvetica"/>
+          <w:bCs/>
+          <w:color w:val="333333"/>
+          <w:lang w:val="en"/>
+        </w:rPr>
+        <w:t xml:space="preserve"> file</w:t>
+      </w:r>
+      <w:r>
+        <w:rPr>
+          <w:rFonts w:ascii="Helvetica" w:hAnsi="Helvetica" w:cs="Helvetica"/>
+          <w:bCs/>
+          <w:color w:val="333333"/>
+          <w:lang w:val="en"/>
+        </w:rPr>
+        <w:t xml:space="preserve"> under</w:t>
       </w:r>
       <w:r>
         <w:rPr>
@@ -369,6 +407,15 @@
         </w:rPr>
         <w:t xml:space="preserve"> “</w:t>
       </w:r>
+      <w:r>
+        <w:rPr>
+          <w:rFonts w:ascii="Helvetica" w:hAnsi="Helvetica" w:cs="Helvetica"/>
+          <w:bCs/>
+          <w:color w:val="333333"/>
+          <w:lang w:val="en"/>
+        </w:rPr>
+        <w:t>./</w:t>
+      </w:r>
       <w:proofErr w:type="spellStart"/>
       <w:r>
         <w:rPr>
@@ -400,7 +447,17 @@
           <w:color w:val="333333"/>
           <w:lang w:val="en"/>
         </w:rPr>
-        <w:t>GBSforDynamo_UI</w:t>
+        <w:t>EnergyAnalysisForDynamo</w:t>
+      </w:r>
+      <w:r>
+        <w:rPr>
+          <w:rFonts w:ascii="Helvetica" w:hAnsi="Helvetica" w:cs="Helvetica"/>
+          <w:b/>
+          <w:bCs/>
+          <w:color w:val="333333"/>
+          <w:lang w:val="en"/>
+        </w:rPr>
+        <w:t>_UI</w:t>
       </w:r>
       <w:proofErr w:type="spellEnd"/>
       <w:r>
@@ -466,7 +523,36 @@
           <w:color w:val="333333"/>
           <w:lang w:val="en"/>
         </w:rPr>
-        <w:t xml:space="preserve">Importing </w:t>
+        <w:t xml:space="preserve">Now you need to </w:t>
+      </w:r>
+      <w:proofErr w:type="gramStart"/>
+      <w:r>
+        <w:rPr>
+          <w:rFonts w:ascii="Helvetica" w:hAnsi="Helvetica" w:cs="Helvetica"/>
+          <w:bCs/>
+          <w:color w:val="333333"/>
+          <w:lang w:val="en"/>
+        </w:rPr>
+        <w:t>i</w:t>
+      </w:r>
+      <w:r>
+        <w:rPr>
+          <w:rFonts w:ascii="Helvetica" w:hAnsi="Helvetica" w:cs="Helvetica"/>
+          <w:bCs/>
+          <w:color w:val="333333"/>
+          <w:lang w:val="en"/>
+        </w:rPr>
+        <w:t>mporting</w:t>
+      </w:r>
+      <w:proofErr w:type="gramEnd"/>
+      <w:r>
+        <w:rPr>
+          <w:rFonts w:ascii="Helvetica" w:hAnsi="Helvetica" w:cs="Helvetica"/>
+          <w:bCs/>
+          <w:color w:val="333333"/>
+          <w:lang w:val="en"/>
+        </w:rPr>
+        <w:t xml:space="preserve"> </w:t>
       </w:r>
       <w:proofErr w:type="spellStart"/>
       <w:r>
@@ -476,7 +562,7 @@
           <w:color w:val="333333"/>
           <w:lang w:val="en"/>
         </w:rPr>
-        <w:t>GBSforDynamo</w:t>
+        <w:t>EnergyAnalysisForDynamo</w:t>
       </w:r>
       <w:proofErr w:type="spellEnd"/>
       <w:r>
@@ -486,34 +572,34 @@
           <w:color w:val="333333"/>
           <w:lang w:val="en"/>
         </w:rPr>
-        <w:t xml:space="preserve"> library: </w:t>
-      </w:r>
-      <w:r>
-        <w:rPr>
-          <w:rFonts w:ascii="Helvetica" w:hAnsi="Helvetica" w:cs="Helvetica"/>
-          <w:bCs/>
-          <w:color w:val="333333"/>
-          <w:lang w:val="en"/>
-        </w:rPr>
-        <w:t xml:space="preserve"> In Dynamo </w:t>
-      </w:r>
-      <w:r>
-        <w:rPr>
-          <w:rFonts w:ascii="Helvetica" w:hAnsi="Helvetica" w:cs="Helvetica"/>
-          <w:bCs/>
-          <w:color w:val="333333"/>
-          <w:lang w:val="en"/>
-        </w:rPr>
-        <w:t xml:space="preserve">0.7 </w:t>
-      </w:r>
-      <w:r>
-        <w:rPr>
-          <w:rFonts w:ascii="Helvetica" w:hAnsi="Helvetica" w:cs="Helvetica"/>
-          <w:bCs/>
-          <w:color w:val="333333"/>
-          <w:lang w:val="en"/>
-        </w:rPr>
-        <w:t>window</w:t>
+        <w:t xml:space="preserve"> library</w:t>
+      </w:r>
+      <w:r>
+        <w:rPr>
+          <w:rFonts w:ascii="Helvetica" w:hAnsi="Helvetica" w:cs="Helvetica"/>
+          <w:bCs/>
+          <w:color w:val="333333"/>
+          <w:lang w:val="en"/>
+        </w:rPr>
+        <w:t xml:space="preserve"> into Dynamo. Open</w:t>
+      </w:r>
+      <w:r>
+        <w:rPr>
+          <w:rFonts w:ascii="Helvetica" w:hAnsi="Helvetica" w:cs="Helvetica"/>
+          <w:bCs/>
+          <w:color w:val="333333"/>
+          <w:lang w:val="en"/>
+        </w:rPr>
+        <w:t xml:space="preserve"> Dynamo </w:t>
+      </w:r>
+      <w:r>
+        <w:rPr>
+          <w:rFonts w:ascii="Helvetica" w:hAnsi="Helvetica" w:cs="Helvetica"/>
+          <w:bCs/>
+          <w:color w:val="333333"/>
+          <w:lang w:val="en"/>
+        </w:rPr>
+        <w:t>0.7</w:t>
       </w:r>
       <w:r>
         <w:rPr>
@@ -569,17 +655,45 @@
           <w:color w:val="333333"/>
           <w:lang w:val="en"/>
         </w:rPr>
-        <w:t xml:space="preserve"> Select the “</w:t>
-      </w:r>
-      <w:r>
-        <w:rPr>
-          <w:rFonts w:ascii="Helvetica" w:hAnsi="Helvetica" w:cs="Helvetica"/>
-          <w:b/>
-          <w:bCs/>
-          <w:color w:val="333333"/>
-          <w:lang w:val="en"/>
-        </w:rPr>
-        <w:t>GBSforDynamo.dll</w:t>
+        <w:t xml:space="preserve"> </w:t>
+      </w:r>
+      <w:r>
+        <w:rPr>
+          <w:rFonts w:ascii="Helvetica" w:hAnsi="Helvetica" w:cs="Helvetica"/>
+          <w:bCs/>
+          <w:color w:val="333333"/>
+          <w:lang w:val="en"/>
+        </w:rPr>
+        <w:t>and s</w:t>
+      </w:r>
+      <w:r>
+        <w:rPr>
+          <w:rFonts w:ascii="Helvetica" w:hAnsi="Helvetica" w:cs="Helvetica"/>
+          <w:bCs/>
+          <w:color w:val="333333"/>
+          <w:lang w:val="en"/>
+        </w:rPr>
+        <w:t>elect the “</w:t>
+      </w:r>
+      <w:r>
+        <w:rPr>
+          <w:rFonts w:ascii="Helvetica" w:hAnsi="Helvetica" w:cs="Helvetica"/>
+          <w:b/>
+          <w:bCs/>
+          <w:color w:val="333333"/>
+          <w:lang w:val="en"/>
+        </w:rPr>
+        <w:t>EnergyAnalysisForDynamo</w:t>
+      </w:r>
+      <w:r>
+        <w:rPr>
+          <w:rFonts w:ascii="Helvetica" w:hAnsi="Helvetica" w:cs="Helvetica"/>
+          <w:b/>
+          <w:bCs/>
+          <w:color w:val="333333"/>
+          <w:lang w:val="en"/>
+        </w:rPr>
+        <w:t>.dll</w:t>
       </w:r>
       <w:r>
         <w:rPr>
@@ -621,7 +735,7 @@
           <w:color w:val="333333"/>
           <w:lang w:val="en"/>
         </w:rPr>
-        <w:t>GBSforDynamo</w:t>
+        <w:t>EnergyAnalysisForDynamo</w:t>
       </w:r>
       <w:proofErr w:type="spellEnd"/>
       <w:r>
@@ -631,40 +745,84 @@
           <w:color w:val="333333"/>
           <w:lang w:val="en"/>
         </w:rPr>
-        <w:t>” folder. You need to repeat thi</w:t>
-      </w:r>
-      <w:r>
-        <w:rPr>
-          <w:rFonts w:ascii="Helvetica" w:hAnsi="Helvetica" w:cs="Helvetica"/>
-          <w:bCs/>
-          <w:color w:val="333333"/>
-          <w:lang w:val="en"/>
-        </w:rPr>
-        <w:t>s step #2 each time when</w:t>
-      </w:r>
-      <w:r>
-        <w:rPr>
-          <w:rFonts w:ascii="Helvetica" w:hAnsi="Helvetica" w:cs="Helvetica"/>
-          <w:bCs/>
-          <w:color w:val="333333"/>
-          <w:lang w:val="en"/>
-        </w:rPr>
-        <w:t>ever you open a n</w:t>
-      </w:r>
-      <w:bookmarkStart w:id="0" w:name="_GoBack"/>
-      <w:bookmarkEnd w:id="0"/>
-      <w:r>
-        <w:rPr>
-          <w:rFonts w:ascii="Helvetica" w:hAnsi="Helvetica" w:cs="Helvetica"/>
-          <w:bCs/>
-          <w:color w:val="333333"/>
-          <w:lang w:val="en"/>
-        </w:rPr>
-        <w:t xml:space="preserve">ew instance of Dynamo. </w:t>
+        <w:t>” folder.</w:t>
       </w:r>
     </w:p>
     <w:p>
       <w:pPr>
+        <w:rPr>
+          <w:rFonts w:ascii="Helvetica" w:hAnsi="Helvetica" w:cs="Helvetica"/>
+          <w:bCs/>
+          <w:color w:val="333333"/>
+          <w:lang w:val="en"/>
+        </w:rPr>
+      </w:pPr>
+      <w:r>
+        <w:rPr>
+          <w:rFonts w:ascii="Helvetica" w:hAnsi="Helvetica" w:cs="Helvetica"/>
+          <w:bCs/>
+          <w:color w:val="333333"/>
+          <w:lang w:val="en"/>
+        </w:rPr>
+        <w:t xml:space="preserve">Note: </w:t>
+      </w:r>
+      <w:r>
+        <w:rPr>
+          <w:rFonts w:ascii="Helvetica" w:hAnsi="Helvetica" w:cs="Helvetica"/>
+          <w:bCs/>
+          <w:color w:val="333333"/>
+          <w:lang w:val="en"/>
+        </w:rPr>
+        <w:t>You need to repeat thi</w:t>
+      </w:r>
+      <w:r>
+        <w:rPr>
+          <w:rFonts w:ascii="Helvetica" w:hAnsi="Helvetica" w:cs="Helvetica"/>
+          <w:bCs/>
+          <w:color w:val="333333"/>
+          <w:lang w:val="en"/>
+        </w:rPr>
+        <w:t>s step #3</w:t>
+      </w:r>
+      <w:r>
+        <w:rPr>
+          <w:rFonts w:ascii="Helvetica" w:hAnsi="Helvetica" w:cs="Helvetica"/>
+          <w:bCs/>
+          <w:color w:val="333333"/>
+          <w:lang w:val="en"/>
+        </w:rPr>
+        <w:t xml:space="preserve"> </w:t>
+      </w:r>
+      <w:r>
+        <w:rPr>
+          <w:rFonts w:ascii="Helvetica" w:hAnsi="Helvetica" w:cs="Helvetica"/>
+          <w:bCs/>
+          <w:color w:val="333333"/>
+          <w:lang w:val="en"/>
+        </w:rPr>
+        <w:t>every</w:t>
+      </w:r>
+      <w:r>
+        <w:rPr>
+          <w:rFonts w:ascii="Helvetica" w:hAnsi="Helvetica" w:cs="Helvetica"/>
+          <w:bCs/>
+          <w:color w:val="333333"/>
+          <w:lang w:val="en"/>
+        </w:rPr>
+        <w:t xml:space="preserve"> time </w:t>
+      </w:r>
+      <w:r>
+        <w:rPr>
+          <w:rFonts w:ascii="Helvetica" w:hAnsi="Helvetica" w:cs="Helvetica"/>
+          <w:bCs/>
+          <w:color w:val="333333"/>
+          <w:lang w:val="en"/>
+        </w:rPr>
+        <w:t xml:space="preserve">you open a new instance of Dynamo. </w:t>
+      </w:r>
+    </w:p>
+    <w:p>
+      <w:pPr>
         <w:ind w:left="720"/>
         <w:rPr>
           <w:sz w:val="24"/>
@@ -678,7 +836,7 @@
         </w:rPr>
         <w:drawing>
           <wp:inline distT="0" distB="0" distL="0" distR="0" wp14:anchorId="5D429472" wp14:editId="5E45B679">
-            <wp:extent cx="3209925" cy="420857"/>
+            <wp:extent cx="3067050" cy="402125"/>
             <wp:effectExtent l="0" t="0" r="0" b="0"/>
             <wp:docPr id="1" name="Picture 1"/>
             <wp:cNvGraphicFramePr>
@@ -700,7 +858,7 @@
                   <pic:spPr>
                     <a:xfrm>
                       <a:off x="0" y="0"/>
-                      <a:ext cx="3209925" cy="420857"/>
+                      <a:ext cx="3079908" cy="403811"/>
                     </a:xfrm>
                     <a:prstGeom prst="rect">
                       <a:avLst/>
@@ -728,8 +886,8 @@
         </w:rPr>
         <w:drawing>
           <wp:inline distT="0" distB="0" distL="0" distR="0" wp14:anchorId="438D9FAC" wp14:editId="2B335131">
-            <wp:extent cx="2295088" cy="3962400"/>
-            <wp:effectExtent l="0" t="0" r="0" b="0"/>
+            <wp:extent cx="1897103" cy="3543300"/>
+            <wp:effectExtent l="0" t="0" r="8255" b="0"/>
             <wp:docPr id="2" name="Picture 2"/>
             <wp:cNvGraphicFramePr>
               <a:graphicFrameLocks xmlns:a="http://schemas.openxmlformats.org/drawingml/2006/main" noChangeAspect="1"/>
@@ -742,7 +900,13 @@
                     <pic:cNvPicPr/>
                   </pic:nvPicPr>
                   <pic:blipFill>
-                    <a:blip r:embed="rId8"/>
+                    <a:blip r:embed="rId8">
+                      <a:extLst>
+                        <a:ext uri="{28A0092B-C50C-407E-A947-70E740481C1C}">
+                          <a14:useLocalDpi xmlns:a14="http://schemas.microsoft.com/office/drawing/2010/main" val="0"/>
+                        </a:ext>
+                      </a:extLst>
+                    </a:blip>
                     <a:stretch>
                       <a:fillRect/>
                     </a:stretch>
@@ -750,7 +914,7 @@
                   <pic:spPr>
                     <a:xfrm>
                       <a:off x="0" y="0"/>
-                      <a:ext cx="2299665" cy="3970302"/>
+                      <a:ext cx="1899391" cy="3547574"/>
                     </a:xfrm>
                     <a:prstGeom prst="rect">
                       <a:avLst/>
@@ -762,6 +926,8 @@
           </wp:inline>
         </w:drawing>
       </w:r>
+      <w:bookmarkStart w:id="0" w:name="_GoBack"/>
+      <w:bookmarkEnd w:id="0"/>
     </w:p>
     <w:sectPr>
       <w:pgSz w:w="12240" w:h="15840"/>

</xml_diff>